<commit_message>
Adăugat; operații de CRUD pe cărți, realizate de bibliotecar
</commit_message>
<xml_diff>
--- a/Faza 1/faza1umlfunctionaltabelariteratii.docx
+++ b/Faza 1/faza1umlfunctionaltabelariteratii.docx
@@ -1,6 +1,6 @@
 
 <file path=word/document.xml><?xml version="1.0" encoding="utf-8"?>
-<w:document xmlns:wpc="http://schemas.microsoft.com/office/word/2010/wordprocessingCanvas" xmlns:cx="http://schemas.microsoft.com/office/drawing/2014/chartex" xmlns:cx1="http://schemas.microsoft.com/office/drawing/2015/9/8/chartex" xmlns:cx2="http://schemas.microsoft.com/office/drawing/2015/10/21/chartex" xmlns:cx3="http://schemas.microsoft.com/office/drawing/2016/5/9/chartex" xmlns:cx4="http://schemas.microsoft.com/office/drawing/2016/5/10/chartex" xmlns:cx5="http://schemas.microsoft.com/office/drawing/2016/5/11/chartex" xmlns:cx6="http://schemas.microsoft.com/office/drawing/2016/5/12/chartex" xmlns:cx7="http://schemas.microsoft.com/office/drawing/2016/5/13/chartex" xmlns:cx8="http://schemas.microsoft.com/office/drawing/2016/5/14/chartex" xmlns:mc="http://schemas.openxmlformats.org/markup-compatibility/2006" xmlns:aink="http://schemas.microsoft.com/office/drawing/2016/ink" xmlns:am3d="http://schemas.microsoft.com/office/drawing/2017/model3d" xmlns:o="urn:schemas-microsoft-com:office:office" xmlns:oel="http://schemas.microsoft.com/office/2019/extlst" xmlns:r="http://schemas.openxmlformats.org/officeDocument/2006/relationships" xmlns:m="http://schemas.openxmlformats.org/officeDocument/2006/math" xmlns:v="urn:schemas-microsoft-com:vml" xmlns:wp14="http://schemas.microsoft.com/office/word/2010/wordprocessingDrawing" xmlns:wp="http://schemas.openxmlformats.org/drawingml/2006/wordprocessingDrawing" xmlns:w10="urn:schemas-microsoft-com:office:word" xmlns:w="http://schemas.openxmlformats.org/wordprocessingml/2006/main" xmlns:w14="http://schemas.microsoft.com/office/word/2010/wordml" xmlns:w15="http://schemas.microsoft.com/office/word/2012/wordml" xmlns:w16cex="http://schemas.microsoft.com/office/word/2018/wordml/cex" xmlns:w16cid="http://schemas.microsoft.com/office/word/2016/wordml/cid" xmlns:w16="http://schemas.microsoft.com/office/word/2018/wordml" xmlns:w16sdtdh="http://schemas.microsoft.com/office/word/2020/wordml/sdtdatahash" xmlns:w16se="http://schemas.microsoft.com/office/word/2015/wordml/symex" xmlns:wpg="http://schemas.microsoft.com/office/word/2010/wordprocessingGroup" xmlns:wpi="http://schemas.microsoft.com/office/word/2010/wordprocessingInk" xmlns:wne="http://schemas.microsoft.com/office/word/2006/wordml" xmlns:wps="http://schemas.microsoft.com/office/word/2010/wordprocessingShape" mc:Ignorable="w14 w15 w16se w16cid w16 w16cex w16sdtdh wp14">
+<w:document xmlns:wpc="http://schemas.microsoft.com/office/word/2010/wordprocessingCanvas" xmlns:cx="http://schemas.microsoft.com/office/drawing/2014/chartex" xmlns:cx1="http://schemas.microsoft.com/office/drawing/2015/9/8/chartex" xmlns:cx2="http://schemas.microsoft.com/office/drawing/2015/10/21/chartex" xmlns:cx3="http://schemas.microsoft.com/office/drawing/2016/5/9/chartex" xmlns:cx4="http://schemas.microsoft.com/office/drawing/2016/5/10/chartex" xmlns:cx5="http://schemas.microsoft.com/office/drawing/2016/5/11/chartex" xmlns:cx6="http://schemas.microsoft.com/office/drawing/2016/5/12/chartex" xmlns:cx7="http://schemas.microsoft.com/office/drawing/2016/5/13/chartex" xmlns:cx8="http://schemas.microsoft.com/office/drawing/2016/5/14/chartex" xmlns:mc="http://schemas.openxmlformats.org/markup-compatibility/2006" xmlns:aink="http://schemas.microsoft.com/office/drawing/2016/ink" xmlns:am3d="http://schemas.microsoft.com/office/drawing/2017/model3d" xmlns:o="urn:schemas-microsoft-com:office:office" xmlns:oel="http://schemas.microsoft.com/office/2019/extlst" xmlns:r="http://schemas.openxmlformats.org/officeDocument/2006/relationships" xmlns:m="http://schemas.openxmlformats.org/officeDocument/2006/math" xmlns:v="urn:schemas-microsoft-com:vml" xmlns:wp14="http://schemas.microsoft.com/office/word/2010/wordprocessingDrawing" xmlns:wp="http://schemas.openxmlformats.org/drawingml/2006/wordprocessingDrawing" xmlns:w10="urn:schemas-microsoft-com:office:word" xmlns:w="http://schemas.openxmlformats.org/wordprocessingml/2006/main" xmlns:w14="http://schemas.microsoft.com/office/word/2010/wordml" xmlns:w15="http://schemas.microsoft.com/office/word/2012/wordml" xmlns:w16cex="http://schemas.microsoft.com/office/word/2018/wordml/cex" xmlns:w16cid="http://schemas.microsoft.com/office/word/2016/wordml/cid" xmlns:w16="http://schemas.microsoft.com/office/word/2018/wordml" xmlns:w16du="http://schemas.microsoft.com/office/word/2023/wordml/word16du" xmlns:w16sdtdh="http://schemas.microsoft.com/office/word/2020/wordml/sdtdatahash" xmlns:w16se="http://schemas.microsoft.com/office/word/2015/wordml/symex" xmlns:wpg="http://schemas.microsoft.com/office/word/2010/wordprocessingGroup" xmlns:wpi="http://schemas.microsoft.com/office/word/2010/wordprocessingInk" xmlns:wne="http://schemas.microsoft.com/office/word/2006/wordml" xmlns:wps="http://schemas.microsoft.com/office/word/2010/wordprocessingShape" mc:Ignorable="w14 w15 w16se w16cid w16 w16cex w16sdtdh wp14">
   <w:body>
     <w:p>
       <w:r>
@@ -3142,6 +3142,7 @@
                 <w:bCs/>
               </w:rPr>
             </w:pPr>
+            <w:bookmarkStart w:id="4" w:name="_Hlk131797921"/>
             <w:r>
               <w:rPr>
                 <w:b/>
@@ -3500,10 +3501,139 @@
           </w:tcPr>
           <w:p>
             <w:r>
-              <w:t xml:space="preserve">Bibliotecarului </w:t>
+              <w:t>Bibliotecarul</w:t>
+            </w:r>
+            <w:r>
+              <w:t xml:space="preserve"> </w:t>
             </w:r>
             <w:r>
               <w:t>creează un nou cont de cititor.</w:t>
+            </w:r>
+          </w:p>
+        </w:tc>
+      </w:tr>
+      <w:bookmarkEnd w:id="4"/>
+    </w:tbl>
+    <w:p/>
+    <w:p/>
+    <w:p/>
+    <w:tbl>
+      <w:tblPr>
+        <w:tblStyle w:val="Tabelgril"/>
+        <w:tblW w:w="0" w:type="auto"/>
+        <w:tblLook w:val="04A0" w:firstRow="1" w:lastRow="0" w:firstColumn="1" w:lastColumn="0" w:noHBand="0" w:noVBand="1"/>
+      </w:tblPr>
+      <w:tblGrid>
+        <w:gridCol w:w="1376"/>
+        <w:gridCol w:w="7686"/>
+      </w:tblGrid>
+      <w:tr>
+        <w:tc>
+          <w:tcPr>
+            <w:tcW w:w="1376" w:type="dxa"/>
+          </w:tcPr>
+          <w:p>
+            <w:pPr>
+              <w:rPr>
+                <w:b/>
+                <w:bCs/>
+              </w:rPr>
+            </w:pPr>
+            <w:r>
+              <w:rPr>
+                <w:b/>
+                <w:bCs/>
+              </w:rPr>
+              <w:t>Nume</w:t>
+            </w:r>
+          </w:p>
+        </w:tc>
+        <w:tc>
+          <w:tcPr>
+            <w:tcW w:w="7686" w:type="dxa"/>
+          </w:tcPr>
+          <w:p>
+            <w:pPr>
+              <w:rPr>
+                <w:color w:val="ED7D31" w:themeColor="accent2"/>
+              </w:rPr>
+            </w:pPr>
+            <w:r>
+              <w:rPr>
+                <w:color w:val="ED7D31" w:themeColor="accent2"/>
+              </w:rPr>
+              <w:t>Managementul cărților (MC)</w:t>
+            </w:r>
+          </w:p>
+        </w:tc>
+      </w:tr>
+      <w:tr>
+        <w:tc>
+          <w:tcPr>
+            <w:tcW w:w="1376" w:type="dxa"/>
+          </w:tcPr>
+          <w:p>
+            <w:pPr>
+              <w:rPr>
+                <w:b/>
+                <w:bCs/>
+              </w:rPr>
+            </w:pPr>
+            <w:r>
+              <w:rPr>
+                <w:b/>
+                <w:bCs/>
+              </w:rPr>
+              <w:t>Actori</w:t>
+            </w:r>
+          </w:p>
+        </w:tc>
+        <w:tc>
+          <w:tcPr>
+            <w:tcW w:w="7686" w:type="dxa"/>
+          </w:tcPr>
+          <w:p>
+            <w:r>
+              <w:t xml:space="preserve">Inițiat de: </w:t>
+            </w:r>
+            <w:r>
+              <w:rPr>
+                <w:i/>
+                <w:iCs/>
+              </w:rPr>
+              <w:t>Bibliotecar (B)</w:t>
+            </w:r>
+          </w:p>
+        </w:tc>
+      </w:tr>
+      <w:tr>
+        <w:tc>
+          <w:tcPr>
+            <w:tcW w:w="1376" w:type="dxa"/>
+          </w:tcPr>
+          <w:p>
+            <w:pPr>
+              <w:rPr>
+                <w:b/>
+                <w:bCs/>
+              </w:rPr>
+            </w:pPr>
+            <w:r>
+              <w:rPr>
+                <w:b/>
+                <w:bCs/>
+              </w:rPr>
+              <w:t>Descriere</w:t>
+            </w:r>
+          </w:p>
+        </w:tc>
+        <w:tc>
+          <w:tcPr>
+            <w:tcW w:w="7686" w:type="dxa"/>
+          </w:tcPr>
+          <w:p>
+            <w:r>
+              <w:t>Deschiderea ferestrei care să permită operații de adăugare, ștergere și modificare asupra cărților.</w:t>
             </w:r>
           </w:p>
         </w:tc>
@@ -3511,7 +3641,830 @@
     </w:tbl>
     <w:p/>
     <w:p/>
+    <w:tbl>
+      <w:tblPr>
+        <w:tblStyle w:val="Tabelgril"/>
+        <w:tblW w:w="0" w:type="auto"/>
+        <w:tblLook w:val="04A0" w:firstRow="1" w:lastRow="0" w:firstColumn="1" w:lastColumn="0" w:noHBand="0" w:noVBand="1"/>
+      </w:tblPr>
+      <w:tblGrid>
+        <w:gridCol w:w="1376"/>
+        <w:gridCol w:w="7686"/>
+      </w:tblGrid>
+      <w:tr>
+        <w:tc>
+          <w:tcPr>
+            <w:tcW w:w="1271" w:type="dxa"/>
+          </w:tcPr>
+          <w:p>
+            <w:pPr>
+              <w:rPr>
+                <w:b/>
+                <w:bCs/>
+              </w:rPr>
+            </w:pPr>
+            <w:bookmarkStart w:id="5" w:name="_Hlk131798214"/>
+            <w:r>
+              <w:rPr>
+                <w:b/>
+                <w:bCs/>
+              </w:rPr>
+              <w:t>Nume</w:t>
+            </w:r>
+          </w:p>
+        </w:tc>
+        <w:tc>
+          <w:tcPr>
+            <w:tcW w:w="7791" w:type="dxa"/>
+          </w:tcPr>
+          <w:p>
+            <w:pPr>
+              <w:rPr>
+                <w:color w:val="4B0082"/>
+              </w:rPr>
+            </w:pPr>
+            <w:r>
+              <w:rPr>
+                <w:color w:val="833C0B" w:themeColor="accent2" w:themeShade="80"/>
+              </w:rPr>
+              <w:t>Adăugare carte (AC)</w:t>
+            </w:r>
+          </w:p>
+        </w:tc>
+      </w:tr>
+      <w:tr>
+        <w:tc>
+          <w:tcPr>
+            <w:tcW w:w="1271" w:type="dxa"/>
+          </w:tcPr>
+          <w:p>
+            <w:pPr>
+              <w:rPr>
+                <w:b/>
+                <w:bCs/>
+              </w:rPr>
+            </w:pPr>
+            <w:r>
+              <w:rPr>
+                <w:b/>
+                <w:bCs/>
+              </w:rPr>
+              <w:t>Actori</w:t>
+            </w:r>
+          </w:p>
+        </w:tc>
+        <w:tc>
+          <w:tcPr>
+            <w:tcW w:w="7791" w:type="dxa"/>
+          </w:tcPr>
+          <w:p>
+            <w:r>
+              <w:t xml:space="preserve">Inițiat de: </w:t>
+            </w:r>
+            <w:r>
+              <w:rPr>
+                <w:i/>
+                <w:iCs/>
+              </w:rPr>
+              <w:t>Bibliotecar (B)</w:t>
+            </w:r>
+          </w:p>
+        </w:tc>
+      </w:tr>
+      <w:tr>
+        <w:tc>
+          <w:tcPr>
+            <w:tcW w:w="1271" w:type="dxa"/>
+          </w:tcPr>
+          <w:p>
+            <w:pPr>
+              <w:rPr>
+                <w:b/>
+                <w:bCs/>
+              </w:rPr>
+            </w:pPr>
+            <w:r>
+              <w:rPr>
+                <w:b/>
+                <w:bCs/>
+              </w:rPr>
+              <w:t>Flux de evenimente (scenariu normal)</w:t>
+            </w:r>
+          </w:p>
+        </w:tc>
+        <w:tc>
+          <w:tcPr>
+            <w:tcW w:w="7791" w:type="dxa"/>
+          </w:tcPr>
+          <w:p>
+            <w:pPr>
+              <w:pStyle w:val="Listparagraf"/>
+              <w:numPr>
+                <w:ilvl w:val="0"/>
+                <w:numId w:val="16"/>
+              </w:numPr>
+            </w:pPr>
+            <w:r>
+              <w:t xml:space="preserve">Bibliotecarul introduce datele </w:t>
+            </w:r>
+            <w:r>
+              <w:t>cărții (ISBN, titlu, autor, an apariție, editură, loc apariție)</w:t>
+            </w:r>
+            <w:r>
+              <w:t>.</w:t>
+            </w:r>
+            <w:r>
+              <w:t xml:space="preserve"> Alege să înregistreze cartea, deci să fie adăugată în sistemul de arhivă a bibliotecii.</w:t>
+            </w:r>
+          </w:p>
+          <w:p>
+            <w:pPr>
+              <w:pStyle w:val="Listparagraf"/>
+              <w:numPr>
+                <w:ilvl w:val="0"/>
+                <w:numId w:val="16"/>
+              </w:numPr>
+              <w:ind w:left="1062"/>
+            </w:pPr>
+            <w:r>
+              <w:t xml:space="preserve">SIB confirmă înregistrarea </w:t>
+            </w:r>
+            <w:r>
+              <w:t>cărții</w:t>
+            </w:r>
+            <w:r>
+              <w:t xml:space="preserve"> în baza de date.</w:t>
+            </w:r>
+          </w:p>
+        </w:tc>
+      </w:tr>
+      <w:tr>
+        <w:tc>
+          <w:tcPr>
+            <w:tcW w:w="1271" w:type="dxa"/>
+          </w:tcPr>
+          <w:p>
+            <w:pPr>
+              <w:rPr>
+                <w:b/>
+                <w:bCs/>
+              </w:rPr>
+            </w:pPr>
+            <w:r>
+              <w:rPr>
+                <w:b/>
+                <w:bCs/>
+              </w:rPr>
+              <w:t>Alternative</w:t>
+            </w:r>
+          </w:p>
+        </w:tc>
+        <w:tc>
+          <w:tcPr>
+            <w:tcW w:w="7791" w:type="dxa"/>
+          </w:tcPr>
+          <w:p>
+            <w:r>
+              <w:t>Nu sunt</w:t>
+            </w:r>
+            <w:r>
+              <w:t xml:space="preserve"> </w:t>
+            </w:r>
+          </w:p>
+        </w:tc>
+      </w:tr>
+      <w:tr>
+        <w:tc>
+          <w:tcPr>
+            <w:tcW w:w="1271" w:type="dxa"/>
+          </w:tcPr>
+          <w:p>
+            <w:pPr>
+              <w:rPr>
+                <w:b/>
+                <w:bCs/>
+              </w:rPr>
+            </w:pPr>
+            <w:r>
+              <w:rPr>
+                <w:b/>
+                <w:bCs/>
+              </w:rPr>
+              <w:t>Condiții de intrare</w:t>
+            </w:r>
+          </w:p>
+        </w:tc>
+        <w:tc>
+          <w:tcPr>
+            <w:tcW w:w="7791" w:type="dxa"/>
+          </w:tcPr>
+          <w:p>
+            <w:r>
+              <w:t>Bibliotecarul să fie autentificat în SIB.</w:t>
+            </w:r>
+          </w:p>
+        </w:tc>
+      </w:tr>
+      <w:tr>
+        <w:tc>
+          <w:tcPr>
+            <w:tcW w:w="1271" w:type="dxa"/>
+          </w:tcPr>
+          <w:p>
+            <w:pPr>
+              <w:rPr>
+                <w:b/>
+                <w:bCs/>
+              </w:rPr>
+            </w:pPr>
+            <w:r>
+              <w:rPr>
+                <w:b/>
+                <w:bCs/>
+              </w:rPr>
+              <w:t>Condiții de ieșire</w:t>
+            </w:r>
+          </w:p>
+        </w:tc>
+        <w:tc>
+          <w:tcPr>
+            <w:tcW w:w="7791" w:type="dxa"/>
+          </w:tcPr>
+          <w:p>
+            <w:r>
+              <w:t>Bibliotecarul</w:t>
+            </w:r>
+            <w:r>
+              <w:t xml:space="preserve"> adaugă o nouă carte</w:t>
+            </w:r>
+            <w:r>
+              <w:t>.</w:t>
+            </w:r>
+          </w:p>
+        </w:tc>
+      </w:tr>
+      <w:bookmarkEnd w:id="5"/>
+    </w:tbl>
     <w:p/>
+    <w:p/>
+    <w:p/>
+    <w:tbl>
+      <w:tblPr>
+        <w:tblStyle w:val="Tabelgril"/>
+        <w:tblW w:w="0" w:type="auto"/>
+        <w:tblLook w:val="04A0" w:firstRow="1" w:lastRow="0" w:firstColumn="1" w:lastColumn="0" w:noHBand="0" w:noVBand="1"/>
+      </w:tblPr>
+      <w:tblGrid>
+        <w:gridCol w:w="1376"/>
+        <w:gridCol w:w="7686"/>
+      </w:tblGrid>
+      <w:tr>
+        <w:tc>
+          <w:tcPr>
+            <w:tcW w:w="1271" w:type="dxa"/>
+          </w:tcPr>
+          <w:p>
+            <w:pPr>
+              <w:rPr>
+                <w:b/>
+                <w:bCs/>
+              </w:rPr>
+            </w:pPr>
+            <w:r>
+              <w:rPr>
+                <w:b/>
+                <w:bCs/>
+              </w:rPr>
+              <w:lastRenderedPageBreak/>
+              <w:t>Nume</w:t>
+            </w:r>
+          </w:p>
+        </w:tc>
+        <w:tc>
+          <w:tcPr>
+            <w:tcW w:w="7791" w:type="dxa"/>
+          </w:tcPr>
+          <w:p>
+            <w:pPr>
+              <w:rPr>
+                <w:color w:val="4B0082"/>
+              </w:rPr>
+            </w:pPr>
+            <w:r>
+              <w:rPr>
+                <w:color w:val="C45911" w:themeColor="accent2" w:themeShade="BF"/>
+              </w:rPr>
+              <w:t>Ștergere</w:t>
+            </w:r>
+            <w:r>
+              <w:rPr>
+                <w:color w:val="C45911" w:themeColor="accent2" w:themeShade="BF"/>
+              </w:rPr>
+              <w:t xml:space="preserve"> carte (</w:t>
+            </w:r>
+            <w:r>
+              <w:rPr>
+                <w:color w:val="C45911" w:themeColor="accent2" w:themeShade="BF"/>
+              </w:rPr>
+              <w:t>Ș</w:t>
+            </w:r>
+            <w:r>
+              <w:rPr>
+                <w:color w:val="C45911" w:themeColor="accent2" w:themeShade="BF"/>
+              </w:rPr>
+              <w:t>C)</w:t>
+            </w:r>
+          </w:p>
+        </w:tc>
+      </w:tr>
+      <w:tr>
+        <w:tc>
+          <w:tcPr>
+            <w:tcW w:w="1271" w:type="dxa"/>
+          </w:tcPr>
+          <w:p>
+            <w:pPr>
+              <w:rPr>
+                <w:b/>
+                <w:bCs/>
+              </w:rPr>
+            </w:pPr>
+            <w:r>
+              <w:rPr>
+                <w:b/>
+                <w:bCs/>
+              </w:rPr>
+              <w:t>Actori</w:t>
+            </w:r>
+          </w:p>
+        </w:tc>
+        <w:tc>
+          <w:tcPr>
+            <w:tcW w:w="7791" w:type="dxa"/>
+          </w:tcPr>
+          <w:p>
+            <w:r>
+              <w:t xml:space="preserve">Inițiat de: </w:t>
+            </w:r>
+            <w:r>
+              <w:rPr>
+                <w:i/>
+                <w:iCs/>
+              </w:rPr>
+              <w:t>Bibliotecar (B)</w:t>
+            </w:r>
+          </w:p>
+        </w:tc>
+      </w:tr>
+      <w:tr>
+        <w:tc>
+          <w:tcPr>
+            <w:tcW w:w="1271" w:type="dxa"/>
+          </w:tcPr>
+          <w:p>
+            <w:pPr>
+              <w:rPr>
+                <w:b/>
+                <w:bCs/>
+              </w:rPr>
+            </w:pPr>
+            <w:r>
+              <w:rPr>
+                <w:b/>
+                <w:bCs/>
+              </w:rPr>
+              <w:t>Flux de evenimente (scenariu normal)</w:t>
+            </w:r>
+          </w:p>
+        </w:tc>
+        <w:tc>
+          <w:tcPr>
+            <w:tcW w:w="7791" w:type="dxa"/>
+          </w:tcPr>
+          <w:p>
+            <w:pPr>
+              <w:pStyle w:val="Listparagraf"/>
+              <w:numPr>
+                <w:ilvl w:val="0"/>
+                <w:numId w:val="17"/>
+              </w:numPr>
+            </w:pPr>
+            <w:r>
+              <w:t xml:space="preserve">Bibliotecarul </w:t>
+            </w:r>
+            <w:r>
+              <w:t>alege cartea pe care vrea să o șteargă.</w:t>
+            </w:r>
+          </w:p>
+          <w:p>
+            <w:pPr>
+              <w:pStyle w:val="Listparagraf"/>
+              <w:numPr>
+                <w:ilvl w:val="0"/>
+                <w:numId w:val="17"/>
+              </w:numPr>
+              <w:ind w:left="1062"/>
+            </w:pPr>
+            <w:r>
+              <w:t xml:space="preserve">SIB confirmă </w:t>
+            </w:r>
+            <w:r>
+              <w:t>ștergerea</w:t>
+            </w:r>
+            <w:r>
+              <w:t xml:space="preserve"> cărții în baza de date.</w:t>
+            </w:r>
+          </w:p>
+        </w:tc>
+      </w:tr>
+      <w:tr>
+        <w:tc>
+          <w:tcPr>
+            <w:tcW w:w="1271" w:type="dxa"/>
+          </w:tcPr>
+          <w:p>
+            <w:pPr>
+              <w:rPr>
+                <w:b/>
+                <w:bCs/>
+              </w:rPr>
+            </w:pPr>
+            <w:r>
+              <w:rPr>
+                <w:b/>
+                <w:bCs/>
+              </w:rPr>
+              <w:t>Alternative</w:t>
+            </w:r>
+          </w:p>
+        </w:tc>
+        <w:tc>
+          <w:tcPr>
+            <w:tcW w:w="7791" w:type="dxa"/>
+          </w:tcPr>
+          <w:p>
+            <w:r>
+              <w:t>Nu sunt</w:t>
+            </w:r>
+            <w:r>
+              <w:t xml:space="preserve"> </w:t>
+            </w:r>
+          </w:p>
+        </w:tc>
+      </w:tr>
+      <w:tr>
+        <w:tc>
+          <w:tcPr>
+            <w:tcW w:w="1271" w:type="dxa"/>
+          </w:tcPr>
+          <w:p>
+            <w:pPr>
+              <w:rPr>
+                <w:b/>
+                <w:bCs/>
+              </w:rPr>
+            </w:pPr>
+            <w:r>
+              <w:rPr>
+                <w:b/>
+                <w:bCs/>
+              </w:rPr>
+              <w:t>Condiții de intrare</w:t>
+            </w:r>
+          </w:p>
+        </w:tc>
+        <w:tc>
+          <w:tcPr>
+            <w:tcW w:w="7791" w:type="dxa"/>
+          </w:tcPr>
+          <w:p>
+            <w:r>
+              <w:t>Bibliotecarul să fie autentificat în SIB.</w:t>
+            </w:r>
+          </w:p>
+        </w:tc>
+      </w:tr>
+      <w:tr>
+        <w:tc>
+          <w:tcPr>
+            <w:tcW w:w="1271" w:type="dxa"/>
+          </w:tcPr>
+          <w:p>
+            <w:pPr>
+              <w:rPr>
+                <w:b/>
+                <w:bCs/>
+              </w:rPr>
+            </w:pPr>
+            <w:r>
+              <w:rPr>
+                <w:b/>
+                <w:bCs/>
+              </w:rPr>
+              <w:t>Condiții de ieșire</w:t>
+            </w:r>
+          </w:p>
+        </w:tc>
+        <w:tc>
+          <w:tcPr>
+            <w:tcW w:w="7791" w:type="dxa"/>
+          </w:tcPr>
+          <w:p>
+            <w:r>
+              <w:t xml:space="preserve">Bibliotecarul </w:t>
+            </w:r>
+            <w:r>
+              <w:t>șterge</w:t>
+            </w:r>
+            <w:r>
+              <w:t xml:space="preserve"> o</w:t>
+            </w:r>
+            <w:r>
+              <w:t xml:space="preserve"> </w:t>
+            </w:r>
+            <w:r>
+              <w:t>carte.</w:t>
+            </w:r>
+          </w:p>
+        </w:tc>
+      </w:tr>
+    </w:tbl>
+    <w:p/>
+    <w:p/>
+    <w:tbl>
+      <w:tblPr>
+        <w:tblStyle w:val="Tabelgril"/>
+        <w:tblW w:w="0" w:type="auto"/>
+        <w:tblLook w:val="04A0" w:firstRow="1" w:lastRow="0" w:firstColumn="1" w:lastColumn="0" w:noHBand="0" w:noVBand="1"/>
+      </w:tblPr>
+      <w:tblGrid>
+        <w:gridCol w:w="1376"/>
+        <w:gridCol w:w="7686"/>
+      </w:tblGrid>
+      <w:tr>
+        <w:tc>
+          <w:tcPr>
+            <w:tcW w:w="1271" w:type="dxa"/>
+          </w:tcPr>
+          <w:p>
+            <w:pPr>
+              <w:rPr>
+                <w:b/>
+                <w:bCs/>
+              </w:rPr>
+            </w:pPr>
+            <w:r>
+              <w:rPr>
+                <w:b/>
+                <w:bCs/>
+              </w:rPr>
+              <w:t>Nume</w:t>
+            </w:r>
+          </w:p>
+        </w:tc>
+        <w:tc>
+          <w:tcPr>
+            <w:tcW w:w="7791" w:type="dxa"/>
+          </w:tcPr>
+          <w:p>
+            <w:pPr>
+              <w:rPr>
+                <w:color w:val="4B0082"/>
+              </w:rPr>
+            </w:pPr>
+            <w:r>
+              <w:rPr>
+                <w:color w:val="F4B083" w:themeColor="accent2" w:themeTint="99"/>
+              </w:rPr>
+              <w:t>Modificare</w:t>
+            </w:r>
+            <w:r>
+              <w:rPr>
+                <w:color w:val="F4B083" w:themeColor="accent2" w:themeTint="99"/>
+              </w:rPr>
+              <w:t xml:space="preserve"> carte (</w:t>
+            </w:r>
+            <w:r>
+              <w:rPr>
+                <w:color w:val="F4B083" w:themeColor="accent2" w:themeTint="99"/>
+              </w:rPr>
+              <w:t>M</w:t>
+            </w:r>
+            <w:r>
+              <w:rPr>
+                <w:color w:val="F4B083" w:themeColor="accent2" w:themeTint="99"/>
+              </w:rPr>
+              <w:t>C)</w:t>
+            </w:r>
+          </w:p>
+        </w:tc>
+      </w:tr>
+      <w:tr>
+        <w:tc>
+          <w:tcPr>
+            <w:tcW w:w="1271" w:type="dxa"/>
+          </w:tcPr>
+          <w:p>
+            <w:pPr>
+              <w:rPr>
+                <w:b/>
+                <w:bCs/>
+              </w:rPr>
+            </w:pPr>
+            <w:r>
+              <w:rPr>
+                <w:b/>
+                <w:bCs/>
+              </w:rPr>
+              <w:t>Actori</w:t>
+            </w:r>
+          </w:p>
+        </w:tc>
+        <w:tc>
+          <w:tcPr>
+            <w:tcW w:w="7791" w:type="dxa"/>
+          </w:tcPr>
+          <w:p>
+            <w:r>
+              <w:t xml:space="preserve">Inițiat de: </w:t>
+            </w:r>
+            <w:r>
+              <w:rPr>
+                <w:i/>
+                <w:iCs/>
+              </w:rPr>
+              <w:t>Bibliotecar (B)</w:t>
+            </w:r>
+          </w:p>
+        </w:tc>
+      </w:tr>
+      <w:tr>
+        <w:tc>
+          <w:tcPr>
+            <w:tcW w:w="1271" w:type="dxa"/>
+          </w:tcPr>
+          <w:p>
+            <w:pPr>
+              <w:rPr>
+                <w:b/>
+                <w:bCs/>
+              </w:rPr>
+            </w:pPr>
+            <w:r>
+              <w:rPr>
+                <w:b/>
+                <w:bCs/>
+              </w:rPr>
+              <w:t>Flux de evenimente (scenariu normal)</w:t>
+            </w:r>
+          </w:p>
+        </w:tc>
+        <w:tc>
+          <w:tcPr>
+            <w:tcW w:w="7791" w:type="dxa"/>
+          </w:tcPr>
+          <w:p>
+            <w:pPr>
+              <w:pStyle w:val="Listparagraf"/>
+              <w:numPr>
+                <w:ilvl w:val="0"/>
+                <w:numId w:val="18"/>
+              </w:numPr>
+            </w:pPr>
+            <w:r>
+              <w:t xml:space="preserve">Bibliotecarul </w:t>
+            </w:r>
+            <w:r>
+              <w:t>alege cartea pe care vrea să o modifice și scrie datele pe care le vrea modificate.</w:t>
+            </w:r>
+          </w:p>
+          <w:p>
+            <w:pPr>
+              <w:pStyle w:val="Listparagraf"/>
+              <w:numPr>
+                <w:ilvl w:val="0"/>
+                <w:numId w:val="18"/>
+              </w:numPr>
+              <w:ind w:left="1062"/>
+            </w:pPr>
+            <w:r>
+              <w:t xml:space="preserve">SIB confirmă </w:t>
+            </w:r>
+            <w:r>
+              <w:t>modificarea</w:t>
+            </w:r>
+            <w:r>
+              <w:t xml:space="preserve"> cărții în baza de date.</w:t>
+            </w:r>
+          </w:p>
+        </w:tc>
+      </w:tr>
+      <w:tr>
+        <w:tc>
+          <w:tcPr>
+            <w:tcW w:w="1271" w:type="dxa"/>
+          </w:tcPr>
+          <w:p>
+            <w:pPr>
+              <w:rPr>
+                <w:b/>
+                <w:bCs/>
+              </w:rPr>
+            </w:pPr>
+            <w:r>
+              <w:rPr>
+                <w:b/>
+                <w:bCs/>
+              </w:rPr>
+              <w:t>Alternative</w:t>
+            </w:r>
+          </w:p>
+        </w:tc>
+        <w:tc>
+          <w:tcPr>
+            <w:tcW w:w="7791" w:type="dxa"/>
+          </w:tcPr>
+          <w:p>
+            <w:r>
+              <w:t>Nu sunt</w:t>
+            </w:r>
+            <w:r>
+              <w:t xml:space="preserve"> </w:t>
+            </w:r>
+          </w:p>
+        </w:tc>
+      </w:tr>
+      <w:tr>
+        <w:tc>
+          <w:tcPr>
+            <w:tcW w:w="1271" w:type="dxa"/>
+          </w:tcPr>
+          <w:p>
+            <w:pPr>
+              <w:rPr>
+                <w:b/>
+                <w:bCs/>
+              </w:rPr>
+            </w:pPr>
+            <w:r>
+              <w:rPr>
+                <w:b/>
+                <w:bCs/>
+              </w:rPr>
+              <w:t>Condiții de intrare</w:t>
+            </w:r>
+          </w:p>
+        </w:tc>
+        <w:tc>
+          <w:tcPr>
+            <w:tcW w:w="7791" w:type="dxa"/>
+          </w:tcPr>
+          <w:p>
+            <w:r>
+              <w:t>Bibliotecarul să fie autentificat în SIB.</w:t>
+            </w:r>
+          </w:p>
+        </w:tc>
+      </w:tr>
+      <w:tr>
+        <w:tc>
+          <w:tcPr>
+            <w:tcW w:w="1271" w:type="dxa"/>
+          </w:tcPr>
+          <w:p>
+            <w:pPr>
+              <w:rPr>
+                <w:b/>
+                <w:bCs/>
+              </w:rPr>
+            </w:pPr>
+            <w:r>
+              <w:rPr>
+                <w:b/>
+                <w:bCs/>
+              </w:rPr>
+              <w:t>Condiții de ieșire</w:t>
+            </w:r>
+          </w:p>
+        </w:tc>
+        <w:tc>
+          <w:tcPr>
+            <w:tcW w:w="7791" w:type="dxa"/>
+          </w:tcPr>
+          <w:p>
+            <w:r>
+              <w:t xml:space="preserve">Bibliotecarul </w:t>
+            </w:r>
+            <w:r>
+              <w:t>modifică datele unei cărți existente</w:t>
+            </w:r>
+            <w:r>
+              <w:t>.</w:t>
+            </w:r>
+          </w:p>
+        </w:tc>
+      </w:tr>
+    </w:tbl>
     <w:p/>
     <w:p/>
     <w:p/>
@@ -3600,6 +4553,20 @@
           <w:bCs/>
         </w:rPr>
         <w:t>2</w:t>
+      </w:r>
+    </w:p>
+    <w:p>
+      <w:pPr>
+        <w:numPr>
+          <w:ilvl w:val="1"/>
+          <w:numId w:val="3"/>
+        </w:numPr>
+      </w:pPr>
+      <w:r>
+        <w:t>Managementul cărților (MC)</w:t>
+      </w:r>
+      <w:r>
+        <w:t xml:space="preserve"> – adăugare, ștergere, modificare</w:t>
       </w:r>
     </w:p>
     <w:p>
@@ -3722,7 +4689,7 @@
 </file>
 
 <file path=word/numbering.xml><?xml version="1.0" encoding="utf-8"?>
-<w:numbering xmlns:wpc="http://schemas.microsoft.com/office/word/2010/wordprocessingCanvas" xmlns:cx="http://schemas.microsoft.com/office/drawing/2014/chartex" xmlns:cx1="http://schemas.microsoft.com/office/drawing/2015/9/8/chartex" xmlns:cx2="http://schemas.microsoft.com/office/drawing/2015/10/21/chartex" xmlns:cx3="http://schemas.microsoft.com/office/drawing/2016/5/9/chartex" xmlns:cx4="http://schemas.microsoft.com/office/drawing/2016/5/10/chartex" xmlns:cx5="http://schemas.microsoft.com/office/drawing/2016/5/11/chartex" xmlns:cx6="http://schemas.microsoft.com/office/drawing/2016/5/12/chartex" xmlns:cx7="http://schemas.microsoft.com/office/drawing/2016/5/13/chartex" xmlns:cx8="http://schemas.microsoft.com/office/drawing/2016/5/14/chartex" xmlns:mc="http://schemas.openxmlformats.org/markup-compatibility/2006" xmlns:aink="http://schemas.microsoft.com/office/drawing/2016/ink" xmlns:am3d="http://schemas.microsoft.com/office/drawing/2017/model3d" xmlns:o="urn:schemas-microsoft-com:office:office" xmlns:oel="http://schemas.microsoft.com/office/2019/extlst" xmlns:r="http://schemas.openxmlformats.org/officeDocument/2006/relationships" xmlns:m="http://schemas.openxmlformats.org/officeDocument/2006/math" xmlns:v="urn:schemas-microsoft-com:vml" xmlns:wp14="http://schemas.microsoft.com/office/word/2010/wordprocessingDrawing" xmlns:wp="http://schemas.openxmlformats.org/drawingml/2006/wordprocessingDrawing" xmlns:w10="urn:schemas-microsoft-com:office:word" xmlns:w="http://schemas.openxmlformats.org/wordprocessingml/2006/main" xmlns:w14="http://schemas.microsoft.com/office/word/2010/wordml" xmlns:w15="http://schemas.microsoft.com/office/word/2012/wordml" xmlns:w16cex="http://schemas.microsoft.com/office/word/2018/wordml/cex" xmlns:w16cid="http://schemas.microsoft.com/office/word/2016/wordml/cid" xmlns:w16="http://schemas.microsoft.com/office/word/2018/wordml" xmlns:w16sdtdh="http://schemas.microsoft.com/office/word/2020/wordml/sdtdatahash" xmlns:w16se="http://schemas.microsoft.com/office/word/2015/wordml/symex" xmlns:wpg="http://schemas.microsoft.com/office/word/2010/wordprocessingGroup" xmlns:wpi="http://schemas.microsoft.com/office/word/2010/wordprocessingInk" xmlns:wne="http://schemas.microsoft.com/office/word/2006/wordml" xmlns:wps="http://schemas.microsoft.com/office/word/2010/wordprocessingShape" mc:Ignorable="w14 w15 w16se w16cid w16 w16cex w16sdtdh wp14">
+<w:numbering xmlns:wpc="http://schemas.microsoft.com/office/word/2010/wordprocessingCanvas" xmlns:cx="http://schemas.microsoft.com/office/drawing/2014/chartex" xmlns:cx1="http://schemas.microsoft.com/office/drawing/2015/9/8/chartex" xmlns:cx2="http://schemas.microsoft.com/office/drawing/2015/10/21/chartex" xmlns:cx3="http://schemas.microsoft.com/office/drawing/2016/5/9/chartex" xmlns:cx4="http://schemas.microsoft.com/office/drawing/2016/5/10/chartex" xmlns:cx5="http://schemas.microsoft.com/office/drawing/2016/5/11/chartex" xmlns:cx6="http://schemas.microsoft.com/office/drawing/2016/5/12/chartex" xmlns:cx7="http://schemas.microsoft.com/office/drawing/2016/5/13/chartex" xmlns:cx8="http://schemas.microsoft.com/office/drawing/2016/5/14/chartex" xmlns:mc="http://schemas.openxmlformats.org/markup-compatibility/2006" xmlns:aink="http://schemas.microsoft.com/office/drawing/2016/ink" xmlns:am3d="http://schemas.microsoft.com/office/drawing/2017/model3d" xmlns:o="urn:schemas-microsoft-com:office:office" xmlns:oel="http://schemas.microsoft.com/office/2019/extlst" xmlns:r="http://schemas.openxmlformats.org/officeDocument/2006/relationships" xmlns:m="http://schemas.openxmlformats.org/officeDocument/2006/math" xmlns:v="urn:schemas-microsoft-com:vml" xmlns:wp14="http://schemas.microsoft.com/office/word/2010/wordprocessingDrawing" xmlns:wp="http://schemas.openxmlformats.org/drawingml/2006/wordprocessingDrawing" xmlns:w10="urn:schemas-microsoft-com:office:word" xmlns:w="http://schemas.openxmlformats.org/wordprocessingml/2006/main" xmlns:w14="http://schemas.microsoft.com/office/word/2010/wordml" xmlns:w15="http://schemas.microsoft.com/office/word/2012/wordml" xmlns:w16cex="http://schemas.microsoft.com/office/word/2018/wordml/cex" xmlns:w16cid="http://schemas.microsoft.com/office/word/2016/wordml/cid" xmlns:w16="http://schemas.microsoft.com/office/word/2018/wordml" xmlns:w16du="http://schemas.microsoft.com/office/word/2023/wordml/word16du" xmlns:w16sdtdh="http://schemas.microsoft.com/office/word/2020/wordml/sdtdatahash" xmlns:w16se="http://schemas.microsoft.com/office/word/2015/wordml/symex" xmlns:wpg="http://schemas.microsoft.com/office/word/2010/wordprocessingGroup" xmlns:wpi="http://schemas.microsoft.com/office/word/2010/wordprocessingInk" xmlns:wne="http://schemas.microsoft.com/office/word/2006/wordml" xmlns:wps="http://schemas.microsoft.com/office/word/2010/wordprocessingShape" mc:Ignorable="w14 w15 w16se w16cid w16 w16cex w16sdtdh wp14">
   <w:abstractNum w:abstractNumId="0" w15:restartNumberingAfterBreak="0">
     <w:nsid w:val="068C53CC"/>
     <w:multiLevelType w:val="multilevel"/>
@@ -4043,6 +5010,95 @@
     </w:lvl>
   </w:abstractNum>
   <w:abstractNum w:abstractNumId="3" w15:restartNumberingAfterBreak="0">
+    <w:nsid w:val="2F31391A"/>
+    <w:multiLevelType w:val="hybridMultilevel"/>
+    <w:tmpl w:val="5E928CBC"/>
+    <w:lvl w:ilvl="0" w:tplc="FFFFFFFF">
+      <w:start w:val="1"/>
+      <w:numFmt w:val="decimal"/>
+      <w:lvlText w:val="%1."/>
+      <w:lvlJc w:val="left"/>
+      <w:pPr>
+        <w:ind w:left="720" w:hanging="360"/>
+      </w:pPr>
+      <w:rPr>
+        <w:rFonts w:hint="default"/>
+      </w:rPr>
+    </w:lvl>
+    <w:lvl w:ilvl="1" w:tplc="FFFFFFFF" w:tentative="1">
+      <w:start w:val="1"/>
+      <w:numFmt w:val="lowerLetter"/>
+      <w:lvlText w:val="%2."/>
+      <w:lvlJc w:val="left"/>
+      <w:pPr>
+        <w:ind w:left="1440" w:hanging="360"/>
+      </w:pPr>
+    </w:lvl>
+    <w:lvl w:ilvl="2" w:tplc="FFFFFFFF" w:tentative="1">
+      <w:start w:val="1"/>
+      <w:numFmt w:val="lowerRoman"/>
+      <w:lvlText w:val="%3."/>
+      <w:lvlJc w:val="right"/>
+      <w:pPr>
+        <w:ind w:left="2160" w:hanging="180"/>
+      </w:pPr>
+    </w:lvl>
+    <w:lvl w:ilvl="3" w:tplc="FFFFFFFF" w:tentative="1">
+      <w:start w:val="1"/>
+      <w:numFmt w:val="decimal"/>
+      <w:lvlText w:val="%4."/>
+      <w:lvlJc w:val="left"/>
+      <w:pPr>
+        <w:ind w:left="2880" w:hanging="360"/>
+      </w:pPr>
+    </w:lvl>
+    <w:lvl w:ilvl="4" w:tplc="FFFFFFFF" w:tentative="1">
+      <w:start w:val="1"/>
+      <w:numFmt w:val="lowerLetter"/>
+      <w:lvlText w:val="%5."/>
+      <w:lvlJc w:val="left"/>
+      <w:pPr>
+        <w:ind w:left="3600" w:hanging="360"/>
+      </w:pPr>
+    </w:lvl>
+    <w:lvl w:ilvl="5" w:tplc="FFFFFFFF" w:tentative="1">
+      <w:start w:val="1"/>
+      <w:numFmt w:val="lowerRoman"/>
+      <w:lvlText w:val="%6."/>
+      <w:lvlJc w:val="right"/>
+      <w:pPr>
+        <w:ind w:left="4320" w:hanging="180"/>
+      </w:pPr>
+    </w:lvl>
+    <w:lvl w:ilvl="6" w:tplc="FFFFFFFF" w:tentative="1">
+      <w:start w:val="1"/>
+      <w:numFmt w:val="decimal"/>
+      <w:lvlText w:val="%7."/>
+      <w:lvlJc w:val="left"/>
+      <w:pPr>
+        <w:ind w:left="5040" w:hanging="360"/>
+      </w:pPr>
+    </w:lvl>
+    <w:lvl w:ilvl="7" w:tplc="FFFFFFFF" w:tentative="1">
+      <w:start w:val="1"/>
+      <w:numFmt w:val="lowerLetter"/>
+      <w:lvlText w:val="%8."/>
+      <w:lvlJc w:val="left"/>
+      <w:pPr>
+        <w:ind w:left="5760" w:hanging="360"/>
+      </w:pPr>
+    </w:lvl>
+    <w:lvl w:ilvl="8" w:tplc="FFFFFFFF" w:tentative="1">
+      <w:start w:val="1"/>
+      <w:numFmt w:val="lowerRoman"/>
+      <w:lvlText w:val="%9."/>
+      <w:lvlJc w:val="right"/>
+      <w:pPr>
+        <w:ind w:left="6480" w:hanging="180"/>
+      </w:pPr>
+    </w:lvl>
+  </w:abstractNum>
+  <w:abstractNum w:abstractNumId="4" w15:restartNumberingAfterBreak="0">
     <w:nsid w:val="327F7141"/>
     <w:multiLevelType w:val="hybridMultilevel"/>
     <w:tmpl w:val="290285CC"/>
@@ -4155,7 +5211,7 @@
       </w:rPr>
     </w:lvl>
   </w:abstractNum>
-  <w:abstractNum w:abstractNumId="4" w15:restartNumberingAfterBreak="0">
+  <w:abstractNum w:abstractNumId="5" w15:restartNumberingAfterBreak="0">
     <w:nsid w:val="351C2E50"/>
     <w:multiLevelType w:val="hybridMultilevel"/>
     <w:tmpl w:val="0AB41C84"/>
@@ -4268,7 +5324,7 @@
       </w:rPr>
     </w:lvl>
   </w:abstractNum>
-  <w:abstractNum w:abstractNumId="5" w15:restartNumberingAfterBreak="0">
+  <w:abstractNum w:abstractNumId="6" w15:restartNumberingAfterBreak="0">
     <w:nsid w:val="37FC0F0E"/>
     <w:multiLevelType w:val="hybridMultilevel"/>
     <w:tmpl w:val="7DF0E24E"/>
@@ -4354,7 +5410,7 @@
       </w:pPr>
     </w:lvl>
   </w:abstractNum>
-  <w:abstractNum w:abstractNumId="6" w15:restartNumberingAfterBreak="0">
+  <w:abstractNum w:abstractNumId="7" w15:restartNumberingAfterBreak="0">
     <w:nsid w:val="39EE2074"/>
     <w:multiLevelType w:val="hybridMultilevel"/>
     <w:tmpl w:val="5E403D44"/>
@@ -4467,7 +5523,96 @@
       </w:rPr>
     </w:lvl>
   </w:abstractNum>
-  <w:abstractNum w:abstractNumId="7" w15:restartNumberingAfterBreak="0">
+  <w:abstractNum w:abstractNumId="8" w15:restartNumberingAfterBreak="0">
+    <w:nsid w:val="3BB6701E"/>
+    <w:multiLevelType w:val="hybridMultilevel"/>
+    <w:tmpl w:val="5E928CBC"/>
+    <w:lvl w:ilvl="0" w:tplc="FFFFFFFF">
+      <w:start w:val="1"/>
+      <w:numFmt w:val="decimal"/>
+      <w:lvlText w:val="%1."/>
+      <w:lvlJc w:val="left"/>
+      <w:pPr>
+        <w:ind w:left="720" w:hanging="360"/>
+      </w:pPr>
+      <w:rPr>
+        <w:rFonts w:hint="default"/>
+      </w:rPr>
+    </w:lvl>
+    <w:lvl w:ilvl="1" w:tplc="FFFFFFFF" w:tentative="1">
+      <w:start w:val="1"/>
+      <w:numFmt w:val="lowerLetter"/>
+      <w:lvlText w:val="%2."/>
+      <w:lvlJc w:val="left"/>
+      <w:pPr>
+        <w:ind w:left="1440" w:hanging="360"/>
+      </w:pPr>
+    </w:lvl>
+    <w:lvl w:ilvl="2" w:tplc="FFFFFFFF" w:tentative="1">
+      <w:start w:val="1"/>
+      <w:numFmt w:val="lowerRoman"/>
+      <w:lvlText w:val="%3."/>
+      <w:lvlJc w:val="right"/>
+      <w:pPr>
+        <w:ind w:left="2160" w:hanging="180"/>
+      </w:pPr>
+    </w:lvl>
+    <w:lvl w:ilvl="3" w:tplc="FFFFFFFF" w:tentative="1">
+      <w:start w:val="1"/>
+      <w:numFmt w:val="decimal"/>
+      <w:lvlText w:val="%4."/>
+      <w:lvlJc w:val="left"/>
+      <w:pPr>
+        <w:ind w:left="2880" w:hanging="360"/>
+      </w:pPr>
+    </w:lvl>
+    <w:lvl w:ilvl="4" w:tplc="FFFFFFFF" w:tentative="1">
+      <w:start w:val="1"/>
+      <w:numFmt w:val="lowerLetter"/>
+      <w:lvlText w:val="%5."/>
+      <w:lvlJc w:val="left"/>
+      <w:pPr>
+        <w:ind w:left="3600" w:hanging="360"/>
+      </w:pPr>
+    </w:lvl>
+    <w:lvl w:ilvl="5" w:tplc="FFFFFFFF" w:tentative="1">
+      <w:start w:val="1"/>
+      <w:numFmt w:val="lowerRoman"/>
+      <w:lvlText w:val="%6."/>
+      <w:lvlJc w:val="right"/>
+      <w:pPr>
+        <w:ind w:left="4320" w:hanging="180"/>
+      </w:pPr>
+    </w:lvl>
+    <w:lvl w:ilvl="6" w:tplc="FFFFFFFF" w:tentative="1">
+      <w:start w:val="1"/>
+      <w:numFmt w:val="decimal"/>
+      <w:lvlText w:val="%7."/>
+      <w:lvlJc w:val="left"/>
+      <w:pPr>
+        <w:ind w:left="5040" w:hanging="360"/>
+      </w:pPr>
+    </w:lvl>
+    <w:lvl w:ilvl="7" w:tplc="FFFFFFFF" w:tentative="1">
+      <w:start w:val="1"/>
+      <w:numFmt w:val="lowerLetter"/>
+      <w:lvlText w:val="%8."/>
+      <w:lvlJc w:val="left"/>
+      <w:pPr>
+        <w:ind w:left="5760" w:hanging="360"/>
+      </w:pPr>
+    </w:lvl>
+    <w:lvl w:ilvl="8" w:tplc="FFFFFFFF" w:tentative="1">
+      <w:start w:val="1"/>
+      <w:numFmt w:val="lowerRoman"/>
+      <w:lvlText w:val="%9."/>
+      <w:lvlJc w:val="right"/>
+      <w:pPr>
+        <w:ind w:left="6480" w:hanging="180"/>
+      </w:pPr>
+    </w:lvl>
+  </w:abstractNum>
+  <w:abstractNum w:abstractNumId="9" w15:restartNumberingAfterBreak="0">
     <w:nsid w:val="3CE54E9C"/>
     <w:multiLevelType w:val="hybridMultilevel"/>
     <w:tmpl w:val="EE34D602"/>
@@ -4556,7 +5701,7 @@
       </w:pPr>
     </w:lvl>
   </w:abstractNum>
-  <w:abstractNum w:abstractNumId="8" w15:restartNumberingAfterBreak="0">
+  <w:abstractNum w:abstractNumId="10" w15:restartNumberingAfterBreak="0">
     <w:nsid w:val="416333AC"/>
     <w:multiLevelType w:val="hybridMultilevel"/>
     <w:tmpl w:val="FAE487D6"/>
@@ -4645,7 +5790,7 @@
       </w:pPr>
     </w:lvl>
   </w:abstractNum>
-  <w:abstractNum w:abstractNumId="9" w15:restartNumberingAfterBreak="0">
+  <w:abstractNum w:abstractNumId="11" w15:restartNumberingAfterBreak="0">
     <w:nsid w:val="424F209B"/>
     <w:multiLevelType w:val="multilevel"/>
     <w:tmpl w:val="46F49552"/>
@@ -4765,7 +5910,7 @@
       </w:rPr>
     </w:lvl>
   </w:abstractNum>
-  <w:abstractNum w:abstractNumId="10" w15:restartNumberingAfterBreak="0">
+  <w:abstractNum w:abstractNumId="12" w15:restartNumberingAfterBreak="0">
     <w:nsid w:val="505C2E58"/>
     <w:multiLevelType w:val="hybridMultilevel"/>
     <w:tmpl w:val="5E928CBC"/>
@@ -4854,7 +5999,7 @@
       </w:pPr>
     </w:lvl>
   </w:abstractNum>
-  <w:abstractNum w:abstractNumId="11" w15:restartNumberingAfterBreak="0">
+  <w:abstractNum w:abstractNumId="13" w15:restartNumberingAfterBreak="0">
     <w:nsid w:val="52AF5CC2"/>
     <w:multiLevelType w:val="multilevel"/>
     <w:tmpl w:val="46F49552"/>
@@ -4974,7 +6119,7 @@
       </w:rPr>
     </w:lvl>
   </w:abstractNum>
-  <w:abstractNum w:abstractNumId="12" w15:restartNumberingAfterBreak="0">
+  <w:abstractNum w:abstractNumId="14" w15:restartNumberingAfterBreak="0">
     <w:nsid w:val="585A5086"/>
     <w:multiLevelType w:val="hybridMultilevel"/>
     <w:tmpl w:val="CD5A8940"/>
@@ -5063,7 +6208,7 @@
       </w:pPr>
     </w:lvl>
   </w:abstractNum>
-  <w:abstractNum w:abstractNumId="13" w15:restartNumberingAfterBreak="0">
+  <w:abstractNum w:abstractNumId="15" w15:restartNumberingAfterBreak="0">
     <w:nsid w:val="5AA003E5"/>
     <w:multiLevelType w:val="hybridMultilevel"/>
     <w:tmpl w:val="FAE487D6"/>
@@ -5152,7 +6297,96 @@
       </w:pPr>
     </w:lvl>
   </w:abstractNum>
-  <w:abstractNum w:abstractNumId="14" w15:restartNumberingAfterBreak="0">
+  <w:abstractNum w:abstractNumId="16" w15:restartNumberingAfterBreak="0">
+    <w:nsid w:val="7B053EFC"/>
+    <w:multiLevelType w:val="hybridMultilevel"/>
+    <w:tmpl w:val="5E928CBC"/>
+    <w:lvl w:ilvl="0" w:tplc="FFFFFFFF">
+      <w:start w:val="1"/>
+      <w:numFmt w:val="decimal"/>
+      <w:lvlText w:val="%1."/>
+      <w:lvlJc w:val="left"/>
+      <w:pPr>
+        <w:ind w:left="720" w:hanging="360"/>
+      </w:pPr>
+      <w:rPr>
+        <w:rFonts w:hint="default"/>
+      </w:rPr>
+    </w:lvl>
+    <w:lvl w:ilvl="1" w:tplc="FFFFFFFF" w:tentative="1">
+      <w:start w:val="1"/>
+      <w:numFmt w:val="lowerLetter"/>
+      <w:lvlText w:val="%2."/>
+      <w:lvlJc w:val="left"/>
+      <w:pPr>
+        <w:ind w:left="1440" w:hanging="360"/>
+      </w:pPr>
+    </w:lvl>
+    <w:lvl w:ilvl="2" w:tplc="FFFFFFFF" w:tentative="1">
+      <w:start w:val="1"/>
+      <w:numFmt w:val="lowerRoman"/>
+      <w:lvlText w:val="%3."/>
+      <w:lvlJc w:val="right"/>
+      <w:pPr>
+        <w:ind w:left="2160" w:hanging="180"/>
+      </w:pPr>
+    </w:lvl>
+    <w:lvl w:ilvl="3" w:tplc="FFFFFFFF" w:tentative="1">
+      <w:start w:val="1"/>
+      <w:numFmt w:val="decimal"/>
+      <w:lvlText w:val="%4."/>
+      <w:lvlJc w:val="left"/>
+      <w:pPr>
+        <w:ind w:left="2880" w:hanging="360"/>
+      </w:pPr>
+    </w:lvl>
+    <w:lvl w:ilvl="4" w:tplc="FFFFFFFF" w:tentative="1">
+      <w:start w:val="1"/>
+      <w:numFmt w:val="lowerLetter"/>
+      <w:lvlText w:val="%5."/>
+      <w:lvlJc w:val="left"/>
+      <w:pPr>
+        <w:ind w:left="3600" w:hanging="360"/>
+      </w:pPr>
+    </w:lvl>
+    <w:lvl w:ilvl="5" w:tplc="FFFFFFFF" w:tentative="1">
+      <w:start w:val="1"/>
+      <w:numFmt w:val="lowerRoman"/>
+      <w:lvlText w:val="%6."/>
+      <w:lvlJc w:val="right"/>
+      <w:pPr>
+        <w:ind w:left="4320" w:hanging="180"/>
+      </w:pPr>
+    </w:lvl>
+    <w:lvl w:ilvl="6" w:tplc="FFFFFFFF" w:tentative="1">
+      <w:start w:val="1"/>
+      <w:numFmt w:val="decimal"/>
+      <w:lvlText w:val="%7."/>
+      <w:lvlJc w:val="left"/>
+      <w:pPr>
+        <w:ind w:left="5040" w:hanging="360"/>
+      </w:pPr>
+    </w:lvl>
+    <w:lvl w:ilvl="7" w:tplc="FFFFFFFF" w:tentative="1">
+      <w:start w:val="1"/>
+      <w:numFmt w:val="lowerLetter"/>
+      <w:lvlText w:val="%8."/>
+      <w:lvlJc w:val="left"/>
+      <w:pPr>
+        <w:ind w:left="5760" w:hanging="360"/>
+      </w:pPr>
+    </w:lvl>
+    <w:lvl w:ilvl="8" w:tplc="FFFFFFFF" w:tentative="1">
+      <w:start w:val="1"/>
+      <w:numFmt w:val="lowerRoman"/>
+      <w:lvlText w:val="%9."/>
+      <w:lvlJc w:val="right"/>
+      <w:pPr>
+        <w:ind w:left="6480" w:hanging="180"/>
+      </w:pPr>
+    </w:lvl>
+  </w:abstractNum>
+  <w:abstractNum w:abstractNumId="17" w15:restartNumberingAfterBreak="0">
     <w:nsid w:val="7FB22E75"/>
     <w:multiLevelType w:val="hybridMultilevel"/>
     <w:tmpl w:val="243C9DEE"/>
@@ -5242,31 +6476,31 @@
     </w:lvl>
   </w:abstractNum>
   <w:num w:numId="1" w16cid:durableId="646322528">
-    <w:abstractNumId w:val="6"/>
+    <w:abstractNumId w:val="7"/>
   </w:num>
   <w:num w:numId="2" w16cid:durableId="1883790561">
-    <w:abstractNumId w:val="13"/>
+    <w:abstractNumId w:val="15"/>
   </w:num>
   <w:num w:numId="3" w16cid:durableId="1382822435">
-    <w:abstractNumId w:val="4"/>
+    <w:abstractNumId w:val="5"/>
   </w:num>
   <w:num w:numId="4" w16cid:durableId="857156013">
+    <w:abstractNumId w:val="17"/>
+  </w:num>
+  <w:num w:numId="5" w16cid:durableId="2099478118">
     <w:abstractNumId w:val="14"/>
   </w:num>
-  <w:num w:numId="5" w16cid:durableId="2099478118">
+  <w:num w:numId="6" w16cid:durableId="942305511">
+    <w:abstractNumId w:val="11"/>
+  </w:num>
+  <w:num w:numId="7" w16cid:durableId="528377755">
+    <w:abstractNumId w:val="9"/>
+  </w:num>
+  <w:num w:numId="8" w16cid:durableId="1573542158">
     <w:abstractNumId w:val="12"/>
   </w:num>
-  <w:num w:numId="6" w16cid:durableId="942305511">
-    <w:abstractNumId w:val="9"/>
-  </w:num>
-  <w:num w:numId="7" w16cid:durableId="528377755">
-    <w:abstractNumId w:val="7"/>
-  </w:num>
-  <w:num w:numId="8" w16cid:durableId="1573542158">
+  <w:num w:numId="9" w16cid:durableId="299965905">
     <w:abstractNumId w:val="10"/>
-  </w:num>
-  <w:num w:numId="9" w16cid:durableId="299965905">
-    <w:abstractNumId w:val="8"/>
   </w:num>
   <w:num w:numId="10" w16cid:durableId="190413372">
     <w:abstractNumId w:val="0"/>
@@ -5275,16 +6509,25 @@
     <w:abstractNumId w:val="2"/>
   </w:num>
   <w:num w:numId="12" w16cid:durableId="1022829275">
-    <w:abstractNumId w:val="11"/>
+    <w:abstractNumId w:val="13"/>
   </w:num>
   <w:num w:numId="13" w16cid:durableId="1143153492">
-    <w:abstractNumId w:val="5"/>
+    <w:abstractNumId w:val="6"/>
   </w:num>
   <w:num w:numId="14" w16cid:durableId="1438208159">
-    <w:abstractNumId w:val="3"/>
+    <w:abstractNumId w:val="4"/>
   </w:num>
   <w:num w:numId="15" w16cid:durableId="1023357135">
     <w:abstractNumId w:val="1"/>
+  </w:num>
+  <w:num w:numId="16" w16cid:durableId="57367543">
+    <w:abstractNumId w:val="8"/>
+  </w:num>
+  <w:num w:numId="17" w16cid:durableId="1770812161">
+    <w:abstractNumId w:val="3"/>
+  </w:num>
+  <w:num w:numId="18" w16cid:durableId="221065773">
+    <w:abstractNumId w:val="16"/>
   </w:num>
 </w:numbering>
 </file>
@@ -5688,7 +6931,7 @@
   <w:style w:type="paragraph" w:default="1" w:styleId="Normal">
     <w:name w:val="Normal"/>
     <w:qFormat/>
-    <w:rsid w:val="007E0D5B"/>
+    <w:rsid w:val="00752B7D"/>
   </w:style>
   <w:style w:type="character" w:default="1" w:styleId="Fontdeparagrafimplicit">
     <w:name w:val="Default Paragraph Font"/>

</xml_diff>